<commit_message>
Copy word from whatsapp and add a line
</commit_message>
<xml_diff>
--- a/motion_planning_lab_python_hw2/Writeup.docx
+++ b/motion_planning_lab_python_hw2/Writeup.docx
@@ -1,6 +1,6 @@
 
 <file path=word/document.xml><?xml version="1.0" encoding="utf-8"?>
-<w:document xmlns:wpc="http://schemas.microsoft.com/office/word/2010/wordprocessingCanvas" xmlns:cx="http://schemas.microsoft.com/office/drawing/2014/chartex" xmlns:cx1="http://schemas.microsoft.com/office/drawing/2015/9/8/chartex" xmlns:cx2="http://schemas.microsoft.com/office/drawing/2015/10/21/chartex" xmlns:cx3="http://schemas.microsoft.com/office/drawing/2016/5/9/chartex" xmlns:cx4="http://schemas.microsoft.com/office/drawing/2016/5/10/chartex" xmlns:cx5="http://schemas.microsoft.com/office/drawing/2016/5/11/chartex" xmlns:cx6="http://schemas.microsoft.com/office/drawing/2016/5/12/chartex" xmlns:cx7="http://schemas.microsoft.com/office/drawing/2016/5/13/chartex" xmlns:cx8="http://schemas.microsoft.com/office/drawing/2016/5/14/chartex" xmlns:mc="http://schemas.openxmlformats.org/markup-compatibility/2006" xmlns:aink="http://schemas.microsoft.com/office/drawing/2016/ink" xmlns:am3d="http://schemas.microsoft.com/office/drawing/2017/model3d" xmlns:o="urn:schemas-microsoft-com:office:office" xmlns:oel="http://schemas.microsoft.com/office/2019/extlst" xmlns:r="http://schemas.openxmlformats.org/officeDocument/2006/relationships" xmlns:m="http://schemas.openxmlformats.org/officeDocument/2006/math" xmlns:v="urn:schemas-microsoft-com:vml" xmlns:wp14="http://schemas.microsoft.com/office/word/2010/wordprocessingDrawing" xmlns:wp="http://schemas.openxmlformats.org/drawingml/2006/wordprocessingDrawing" xmlns:w10="urn:schemas-microsoft-com:office:word" xmlns:w="http://schemas.openxmlformats.org/wordprocessingml/2006/main" xmlns:w14="http://schemas.microsoft.com/office/word/2010/wordml" xmlns:w15="http://schemas.microsoft.com/office/word/2012/wordml" xmlns:w16cex="http://schemas.microsoft.com/office/word/2018/wordml/cex" xmlns:w16cid="http://schemas.microsoft.com/office/word/2016/wordml/cid" xmlns:w16="http://schemas.microsoft.com/office/word/2018/wordml" xmlns:w16du="http://schemas.microsoft.com/office/word/2023/wordml/word16du" xmlns:w16sdtdh="http://schemas.microsoft.com/office/word/2020/wordml/sdtdatahash" xmlns:w16se="http://schemas.microsoft.com/office/word/2015/wordml/symex" xmlns:wpg="http://schemas.microsoft.com/office/word/2010/wordprocessingGroup" xmlns:wpi="http://schemas.microsoft.com/office/word/2010/wordprocessingInk" xmlns:wne="http://schemas.microsoft.com/office/word/2006/wordml" xmlns:wps="http://schemas.microsoft.com/office/word/2010/wordprocessingShape" mc:Ignorable="w14 w15 w16se w16cid w16 w16cex w16sdtdh w16du wp14">
+<w:document xmlns:wpc="http://schemas.microsoft.com/office/word/2010/wordprocessingCanvas" xmlns:cx="http://schemas.microsoft.com/office/drawing/2014/chartex" xmlns:cx1="http://schemas.microsoft.com/office/drawing/2015/9/8/chartex" xmlns:cx2="http://schemas.microsoft.com/office/drawing/2015/10/21/chartex" xmlns:cx3="http://schemas.microsoft.com/office/drawing/2016/5/9/chartex" xmlns:cx4="http://schemas.microsoft.com/office/drawing/2016/5/10/chartex" xmlns:cx5="http://schemas.microsoft.com/office/drawing/2016/5/11/chartex" xmlns:cx6="http://schemas.microsoft.com/office/drawing/2016/5/12/chartex" xmlns:cx7="http://schemas.microsoft.com/office/drawing/2016/5/13/chartex" xmlns:cx8="http://schemas.microsoft.com/office/drawing/2016/5/14/chartex" xmlns:mc="http://schemas.openxmlformats.org/markup-compatibility/2006" xmlns:aink="http://schemas.microsoft.com/office/drawing/2016/ink" xmlns:am3d="http://schemas.microsoft.com/office/drawing/2017/model3d" xmlns:o="urn:schemas-microsoft-com:office:office" xmlns:oel="http://schemas.microsoft.com/office/2019/extlst" xmlns:r="http://schemas.openxmlformats.org/officeDocument/2006/relationships" xmlns:m="http://schemas.openxmlformats.org/officeDocument/2006/math" xmlns:v="urn:schemas-microsoft-com:vml" xmlns:wp14="http://schemas.microsoft.com/office/word/2010/wordprocessingDrawing" xmlns:wp="http://schemas.openxmlformats.org/drawingml/2006/wordprocessingDrawing" xmlns:w10="urn:schemas-microsoft-com:office:word" xmlns:w="http://schemas.openxmlformats.org/wordprocessingml/2006/main" xmlns:w14="http://schemas.microsoft.com/office/word/2010/wordml" xmlns:w15="http://schemas.microsoft.com/office/word/2012/wordml" xmlns:w16cex="http://schemas.microsoft.com/office/word/2018/wordml/cex" xmlns:w16cid="http://schemas.microsoft.com/office/word/2016/wordml/cid" xmlns:w16="http://schemas.microsoft.com/office/word/2018/wordml" xmlns:w16sdtdh="http://schemas.microsoft.com/office/word/2020/wordml/sdtdatahash" xmlns:w16se="http://schemas.microsoft.com/office/word/2015/wordml/symex" xmlns:wpg="http://schemas.microsoft.com/office/word/2010/wordprocessingGroup" xmlns:wpi="http://schemas.microsoft.com/office/word/2010/wordprocessingInk" xmlns:wne="http://schemas.microsoft.com/office/word/2006/wordml" xmlns:wps="http://schemas.microsoft.com/office/word/2010/wordprocessingShape" mc:Ignorable="w14 w15 w16se w16cid w16 w16cex w16sdtdh wp14">
   <w:body>
     <w:p>
       <w:pPr>
@@ -35,25 +35,36 @@
         </w:numPr>
         <w:rPr>
           <w:rFonts w:asciiTheme="majorBidi" w:hAnsiTheme="majorBidi" w:cstheme="majorBidi"/>
-        </w:rPr>
-      </w:pPr>
-      <w:r>
-        <w:rPr>
-          <w:rFonts w:asciiTheme="majorBidi" w:hAnsiTheme="majorBidi" w:cstheme="majorBidi"/>
-        </w:rPr>
-        <w:t xml:space="preserve">We received the following </w:t>
-      </w:r>
-      <w:r>
-        <w:rPr>
-          <w:rFonts w:asciiTheme="majorBidi" w:hAnsiTheme="majorBidi" w:cstheme="majorBidi"/>
-        </w:rPr>
-        <w:t>figures</w:t>
-      </w:r>
-      <w:r>
-        <w:rPr>
-          <w:rFonts w:asciiTheme="majorBidi" w:hAnsiTheme="majorBidi" w:cstheme="majorBidi"/>
-        </w:rPr>
-        <w:t xml:space="preserve"> of the performance for the different goal bias values:</w:t>
+          <w:b/>
+          <w:bCs/>
+        </w:rPr>
+      </w:pPr>
+      <w:r>
+        <w:rPr>
+          <w:rFonts w:asciiTheme="majorBidi" w:hAnsiTheme="majorBidi" w:cstheme="majorBidi"/>
+          <w:b/>
+          <w:bCs/>
+        </w:rPr>
+        <w:t xml:space="preserve">Discuss how the performance (cost and time) of the planner is affected by the hyper-parameters </w:t>
+      </w:r>
+      <m:oMath>
+        <m:r>
+          <m:rPr>
+            <m:sty m:val="bi"/>
+          </m:rPr>
+          <w:rPr>
+            <w:rFonts w:ascii="Cambria Math" w:hAnsi="Cambria Math" w:cstheme="majorBidi"/>
+          </w:rPr>
+          <m:t>max_step_size, p_bias</m:t>
+        </m:r>
+      </m:oMath>
+      <w:r>
+        <w:rPr>
+          <w:rFonts w:asciiTheme="majorBidi" w:hAnsiTheme="majorBidi" w:cstheme="majorBidi"/>
+          <w:b/>
+          <w:bCs/>
+        </w:rPr>
+        <w:t>.</w:t>
       </w:r>
     </w:p>
     <w:p>
@@ -66,6 +77,34 @@
       <w:r>
         <w:rPr>
           <w:rFonts w:asciiTheme="majorBidi" w:hAnsiTheme="majorBidi" w:cstheme="majorBidi"/>
+        </w:rPr>
+        <w:t>We received the following figures of the performance for the different goal bias values when running our algorithm for 2000 iterations:</w:t>
+      </w:r>
+      <w:r>
+        <w:rPr>
+          <w:rFonts w:asciiTheme="majorBidi" w:hAnsiTheme="majorBidi" w:cstheme="majorBidi"/>
+        </w:rPr>
+        <w:tab/>
+      </w:r>
+      <w:r>
+        <w:rPr>
+          <w:rFonts w:asciiTheme="majorBidi" w:hAnsiTheme="majorBidi" w:cstheme="majorBidi"/>
+        </w:rPr>
+        <w:tab/>
+      </w:r>
+    </w:p>
+    <w:p>
+      <w:pPr>
+        <w:pStyle w:val="ListParagraph"/>
+        <w:rPr>
+          <w:rFonts w:asciiTheme="majorBidi" w:hAnsiTheme="majorBidi" w:cstheme="majorBidi"/>
+          <w:u w:val="single"/>
+        </w:rPr>
+      </w:pPr>
+      <w:r>
+        <w:rPr>
+          <w:rFonts w:asciiTheme="majorBidi" w:hAnsiTheme="majorBidi" w:cstheme="majorBidi"/>
+          <w:u w:val="single"/>
         </w:rPr>
         <w:t xml:space="preserve">For </w:t>
       </w:r>
@@ -73,6 +112,7 @@
         <m:r>
           <w:rPr>
             <w:rFonts w:ascii="Cambria Math" w:hAnsi="Cambria Math" w:cstheme="majorBidi"/>
+            <w:u w:val="single"/>
           </w:rPr>
           <m:t>bias=0.05:</m:t>
         </m:r>
@@ -90,10 +130,10 @@
           <w:noProof/>
         </w:rPr>
         <w:drawing>
-          <wp:inline distT="0" distB="0" distL="0" distR="0" wp14:anchorId="061010F7" wp14:editId="3DC49B84">
+          <wp:inline distT="0" distB="0" distL="0" distR="0" wp14:anchorId="0EB38DD2" wp14:editId="19547BB2">
             <wp:extent cx="4134678" cy="3101009"/>
             <wp:effectExtent l="0" t="0" r="0" b="4445"/>
-            <wp:docPr id="2069167822" name="Picture 1"/>
+            <wp:docPr id="2069167822" name="Picture 1" descr="A graph with colored dots and numbers&#10;&#10;Description automatically generated"/>
             <wp:cNvGraphicFramePr>
               <a:graphicFrameLocks xmlns:a="http://schemas.openxmlformats.org/drawingml/2006/main" noChangeAspect="1"/>
             </wp:cNvGraphicFramePr>
@@ -101,7 +141,7 @@
               <a:graphicData uri="http://schemas.openxmlformats.org/drawingml/2006/picture">
                 <pic:pic xmlns:pic="http://schemas.openxmlformats.org/drawingml/2006/picture">
                   <pic:nvPicPr>
-                    <pic:cNvPr id="2069167822" name="Picture 1"/>
+                    <pic:cNvPr id="2069167822" name="Picture 1" descr="A graph with colored dots and numbers&#10;&#10;Description automatically generated"/>
                     <pic:cNvPicPr>
                       <a:picLocks noChangeAspect="1" noChangeArrowheads="1"/>
                     </pic:cNvPicPr>
@@ -144,11 +184,13 @@
         <w:pStyle w:val="ListParagraph"/>
         <w:rPr>
           <w:rFonts w:asciiTheme="majorBidi" w:eastAsiaTheme="minorEastAsia" w:hAnsiTheme="majorBidi" w:cstheme="majorBidi"/>
-        </w:rPr>
-      </w:pPr>
-      <w:r>
-        <w:rPr>
-          <w:rFonts w:asciiTheme="majorBidi" w:hAnsiTheme="majorBidi" w:cstheme="majorBidi"/>
+          <w:u w:val="single"/>
+        </w:rPr>
+      </w:pPr>
+      <w:r>
+        <w:rPr>
+          <w:rFonts w:asciiTheme="majorBidi" w:hAnsiTheme="majorBidi" w:cstheme="majorBidi"/>
+          <w:u w:val="single"/>
         </w:rPr>
         <w:t xml:space="preserve">And for </w:t>
       </w:r>
@@ -156,10 +198,18 @@
         <m:r>
           <w:rPr>
             <w:rFonts w:ascii="Cambria Math" w:hAnsi="Cambria Math" w:cstheme="majorBidi"/>
+            <w:u w:val="single"/>
           </w:rPr>
           <m:t>bias=0.2</m:t>
         </m:r>
       </m:oMath>
+      <w:r>
+        <w:rPr>
+          <w:rFonts w:asciiTheme="majorBidi" w:eastAsiaTheme="minorEastAsia" w:hAnsiTheme="majorBidi" w:cstheme="majorBidi"/>
+          <w:u w:val="single"/>
+        </w:rPr>
+        <w:t>:</w:t>
+      </w:r>
     </w:p>
     <w:p>
       <w:pPr>
@@ -173,10 +223,10 @@
           <w:noProof/>
         </w:rPr>
         <w:drawing>
-          <wp:inline distT="0" distB="0" distL="0" distR="0" wp14:anchorId="3580E869" wp14:editId="641C9A32">
+          <wp:inline distT="0" distB="0" distL="0" distR="0" wp14:anchorId="591A1D4D" wp14:editId="59E2F14E">
             <wp:extent cx="4102873" cy="3077154"/>
             <wp:effectExtent l="0" t="0" r="0" b="9525"/>
-            <wp:docPr id="2141840874" name="Picture 2"/>
+            <wp:docPr id="2141840874" name="Picture 2" descr="A graph with numbers and dots&#10;&#10;Description automatically generated"/>
             <wp:cNvGraphicFramePr>
               <a:graphicFrameLocks xmlns:a="http://schemas.openxmlformats.org/drawingml/2006/main" noChangeAspect="1"/>
             </wp:cNvGraphicFramePr>
@@ -184,7 +234,7 @@
               <a:graphicData uri="http://schemas.openxmlformats.org/drawingml/2006/picture">
                 <pic:pic xmlns:pic="http://schemas.openxmlformats.org/drawingml/2006/picture">
                   <pic:nvPicPr>
-                    <pic:cNvPr id="0" name="Picture 3"/>
+                    <pic:cNvPr id="2141840874" name="Picture 2" descr="A graph with numbers and dots&#10;&#10;Description automatically generated"/>
                     <pic:cNvPicPr>
                       <a:picLocks noChangeAspect="1" noChangeArrowheads="1"/>
                     </pic:cNvPicPr>
@@ -235,14 +285,7 @@
           <w:rFonts w:asciiTheme="majorBidi" w:hAnsiTheme="majorBidi" w:cstheme="majorBidi"/>
           <w:lang w:bidi="ar-JO"/>
         </w:rPr>
-        <w:t xml:space="preserve">As we can see in the figures above, </w:t>
-      </w:r>
-      <w:r>
-        <w:rPr>
-          <w:rFonts w:asciiTheme="majorBidi" w:hAnsiTheme="majorBidi" w:cstheme="majorBidi"/>
-          <w:lang w:bidi="ar-JO"/>
-        </w:rPr>
-        <w:t xml:space="preserve">the average computation time for </w:t>
+        <w:t xml:space="preserve">As we can see in the figures above, the average computation time for </w:t>
       </w:r>
       <m:oMath>
         <m:r>
@@ -274,14 +317,7 @@
           <w:rFonts w:asciiTheme="majorBidi" w:eastAsiaTheme="minorEastAsia" w:hAnsiTheme="majorBidi" w:cstheme="majorBidi"/>
           <w:lang w:bidi="ar-JO"/>
         </w:rPr>
-        <w:t xml:space="preserve">. </w:t>
-      </w:r>
-      <w:r>
-        <w:rPr>
-          <w:rFonts w:asciiTheme="majorBidi" w:eastAsiaTheme="minorEastAsia" w:hAnsiTheme="majorBidi" w:cstheme="majorBidi"/>
-          <w:lang w:bidi="ar-JO"/>
-        </w:rPr>
-        <w:t xml:space="preserve">Moreover, the cost of the solution that was found is also generally lower for run with </w:t>
+        <w:t xml:space="preserve">. Moreover, the cost of the solution that was found is also generally lower (not always) for runs with </w:t>
       </w:r>
       <m:oMath>
         <m:r>
@@ -297,87 +333,31 @@
           <w:rFonts w:asciiTheme="majorBidi" w:eastAsiaTheme="minorEastAsia" w:hAnsiTheme="majorBidi" w:cstheme="majorBidi"/>
           <w:lang w:bidi="ar-JO"/>
         </w:rPr>
-        <w:t xml:space="preserve">, this makes sense because for greater bias values we would expect a faster convergence to the solution. </w:t>
+        <w:t xml:space="preserve">, this makes sense because for </w:t>
       </w:r>
       <w:r>
         <w:rPr>
           <w:rFonts w:asciiTheme="majorBidi" w:eastAsiaTheme="minorEastAsia" w:hAnsiTheme="majorBidi" w:cstheme="majorBidi"/>
           <w:lang w:bidi="ar-JO"/>
         </w:rPr>
-        <w:t xml:space="preserve">In addition, </w:t>
-      </w:r>
+        <w:lastRenderedPageBreak/>
+        <w:t>greater bias values we would expect a faster convergence to the solution. In addition, there weren’t many obstacles in the running environment in the path to the goal configuration hence whenever we take a step in the goal’s direction it’s more likely to be part of the shortest path to the goal, shortening both the path cost and computation time.</w:t>
+      </w:r>
+    </w:p>
+    <w:p>
+      <w:pPr>
+        <w:pStyle w:val="ListParagraph"/>
+        <w:rPr>
+          <w:rFonts w:asciiTheme="majorBidi" w:hAnsiTheme="majorBidi" w:cstheme="majorBidi"/>
+          <w:lang w:bidi="he-IL"/>
+        </w:rPr>
+      </w:pPr>
       <w:r>
         <w:rPr>
           <w:rFonts w:asciiTheme="majorBidi" w:eastAsiaTheme="minorEastAsia" w:hAnsiTheme="majorBidi" w:cstheme="majorBidi"/>
           <w:lang w:bidi="ar-JO"/>
         </w:rPr>
-        <w:t>there weren’t many obstacles in the running environment</w:t>
-      </w:r>
-      <w:r>
-        <w:rPr>
-          <w:rFonts w:asciiTheme="majorBidi" w:eastAsiaTheme="minorEastAsia" w:hAnsiTheme="majorBidi" w:cstheme="majorBidi"/>
-          <w:lang w:bidi="ar-JO"/>
-        </w:rPr>
-        <w:t xml:space="preserve"> in the path to the goal configuration hence whenever we </w:t>
-      </w:r>
-      <w:r>
-        <w:rPr>
-          <w:rFonts w:asciiTheme="majorBidi" w:eastAsiaTheme="minorEastAsia" w:hAnsiTheme="majorBidi" w:cstheme="majorBidi"/>
-          <w:lang w:bidi="ar-JO"/>
-        </w:rPr>
-        <w:lastRenderedPageBreak/>
-        <w:t>take a step in the goal’s direction it’s more likely to be part of the shortest path to the goal</w:t>
-      </w:r>
-      <w:r>
-        <w:rPr>
-          <w:rFonts w:asciiTheme="majorBidi" w:eastAsiaTheme="minorEastAsia" w:hAnsiTheme="majorBidi" w:cstheme="majorBidi"/>
-          <w:lang w:bidi="ar-JO"/>
-        </w:rPr>
-        <w:t xml:space="preserve">, shortening </w:t>
-      </w:r>
-      <w:r>
-        <w:rPr>
-          <w:rFonts w:asciiTheme="majorBidi" w:eastAsiaTheme="minorEastAsia" w:hAnsiTheme="majorBidi" w:cstheme="majorBidi"/>
-          <w:lang w:bidi="ar-JO"/>
-        </w:rPr>
-        <w:t xml:space="preserve">both </w:t>
-      </w:r>
-      <w:r>
-        <w:rPr>
-          <w:rFonts w:asciiTheme="majorBidi" w:eastAsiaTheme="minorEastAsia" w:hAnsiTheme="majorBidi" w:cstheme="majorBidi"/>
-          <w:lang w:bidi="ar-JO"/>
-        </w:rPr>
-        <w:t>the path cost and computation time</w:t>
-      </w:r>
-      <w:r>
-        <w:rPr>
-          <w:rFonts w:asciiTheme="majorBidi" w:eastAsiaTheme="minorEastAsia" w:hAnsiTheme="majorBidi" w:cstheme="majorBidi"/>
-          <w:lang w:bidi="ar-JO"/>
-        </w:rPr>
-        <w:t>.</w:t>
-      </w:r>
-    </w:p>
-    <w:p>
-      <w:pPr>
-        <w:pStyle w:val="ListParagraph"/>
-        <w:rPr>
-          <w:rFonts w:asciiTheme="majorBidi" w:hAnsiTheme="majorBidi" w:cstheme="majorBidi"/>
-          <w:lang w:bidi="ar-JO"/>
-        </w:rPr>
-      </w:pPr>
-      <w:r>
-        <w:rPr>
-          <w:rFonts w:asciiTheme="majorBidi" w:eastAsiaTheme="minorEastAsia" w:hAnsiTheme="majorBidi" w:cstheme="majorBidi"/>
-          <w:lang w:bidi="ar-JO"/>
-        </w:rPr>
-        <w:t xml:space="preserve">Furthermore, </w:t>
-      </w:r>
-      <w:r>
-        <w:rPr>
-          <w:rFonts w:asciiTheme="majorBidi" w:eastAsiaTheme="minorEastAsia" w:hAnsiTheme="majorBidi" w:cstheme="majorBidi"/>
-          <w:lang w:bidi="ar-JO"/>
-        </w:rPr>
-        <w:t xml:space="preserve">we can’t really distinguish a clear pattern between the step size and the performance. In both figures we noticed that </w:t>
+        <w:t xml:space="preserve">Furthermore, we can’t really distinguish a clear pattern between the step size and the performance. In both figures we noticed that </w:t>
       </w:r>
       <m:oMath>
         <m:r>
@@ -393,28 +373,7 @@
           <w:rFonts w:asciiTheme="majorBidi" w:eastAsiaTheme="minorEastAsia" w:hAnsiTheme="majorBidi" w:cstheme="majorBidi"/>
           <w:lang w:bidi="ar-JO"/>
         </w:rPr>
-        <w:t xml:space="preserve"> was </w:t>
-      </w:r>
-      <w:r>
-        <w:rPr>
-          <w:rFonts w:asciiTheme="majorBidi" w:eastAsiaTheme="minorEastAsia" w:hAnsiTheme="majorBidi" w:cstheme="majorBidi"/>
-          <w:lang w:bidi="ar-JO"/>
-        </w:rPr>
-        <w:t xml:space="preserve">the value with </w:t>
-      </w:r>
-      <w:r>
-        <w:rPr>
-          <w:rFonts w:asciiTheme="majorBidi" w:eastAsiaTheme="minorEastAsia" w:hAnsiTheme="majorBidi" w:cstheme="majorBidi"/>
-          <w:lang w:bidi="ar-JO"/>
-        </w:rPr>
-        <w:t xml:space="preserve">either the best path or very close to it, </w:t>
-      </w:r>
-      <w:r>
-        <w:rPr>
-          <w:rFonts w:asciiTheme="majorBidi" w:eastAsiaTheme="minorEastAsia" w:hAnsiTheme="majorBidi" w:cstheme="majorBidi"/>
-          <w:lang w:bidi="ar-JO"/>
-        </w:rPr>
-        <w:t>meaning this value of step size is compatible with our environment. Other than that, we can’t really make a clear distinction between the quality of the paths based on the step size.</w:t>
+        <w:t xml:space="preserve"> was the value with either the best path or very close to it, meaning this value of step size is compatible with our environment. Other than that, we can’t really make a clear distinction between the quality of the paths based on the step size.</w:t>
       </w:r>
     </w:p>
     <w:p>
@@ -440,8 +399,9 @@
           <w:sz w:val="24"/>
           <w:szCs w:val="24"/>
         </w:rPr>
-        <w:t>from the paths you have found, Choose the path with the lowest cost and execute it on the</w:t>
-      </w:r>
+        <w:t xml:space="preserve">from the paths you have found, Choose the path with the lowest </w:t>
+      </w:r>
+      <w:proofErr w:type="gramStart"/>
       <w:r>
         <w:rPr>
           <w:rFonts w:asciiTheme="majorBidi" w:hAnsiTheme="majorBidi" w:cstheme="majorBidi"/>
@@ -450,8 +410,9 @@
           <w:sz w:val="24"/>
           <w:szCs w:val="24"/>
         </w:rPr>
-        <w:t xml:space="preserve"> </w:t>
-      </w:r>
+        <w:t>cost</w:t>
+      </w:r>
+      <w:proofErr w:type="gramEnd"/>
       <w:r>
         <w:rPr>
           <w:rFonts w:asciiTheme="majorBidi" w:hAnsiTheme="majorBidi" w:cstheme="majorBidi"/>
@@ -460,6 +421,26 @@
           <w:sz w:val="24"/>
           <w:szCs w:val="24"/>
         </w:rPr>
+        <w:t xml:space="preserve"> and execute it on the</w:t>
+      </w:r>
+      <w:r>
+        <w:rPr>
+          <w:rFonts w:asciiTheme="majorBidi" w:hAnsiTheme="majorBidi" w:cstheme="majorBidi"/>
+          <w:b/>
+          <w:bCs/>
+          <w:sz w:val="24"/>
+          <w:szCs w:val="24"/>
+        </w:rPr>
+        <w:t xml:space="preserve"> </w:t>
+      </w:r>
+      <w:r>
+        <w:rPr>
+          <w:rFonts w:asciiTheme="majorBidi" w:hAnsiTheme="majorBidi" w:cstheme="majorBidi"/>
+          <w:b/>
+          <w:bCs/>
+          <w:sz w:val="24"/>
+          <w:szCs w:val="24"/>
+        </w:rPr>
         <w:t>UR5e manipulator. include a video that visualizes it.</w:t>
       </w:r>
     </w:p>
@@ -488,7 +469,7 @@
         <w:rPr>
           <w:rFonts w:asciiTheme="majorBidi" w:hAnsiTheme="majorBidi" w:cstheme="majorBidi"/>
         </w:rPr>
-        <w:object w:dxaOrig="1455" w:dyaOrig="810" w14:anchorId="52C3BA3C">
+        <w:object w:dxaOrig="1455" w:dyaOrig="810" w14:anchorId="44C3C26C">
           <v:shapetype id="_x0000_t75" coordsize="21600,21600" o:spt="75" o:preferrelative="t" path="m@4@5l@4@11@9@11@9@5xe" filled="f" stroked="f">
             <v:stroke joinstyle="miter"/>
             <v:formulas>
@@ -508,11 +489,25 @@
             <v:path o:extrusionok="f" gradientshapeok="t" o:connecttype="rect"/>
             <o:lock v:ext="edit" aspectratio="t"/>
           </v:shapetype>
-          <v:shape id="_x0000_i1033" type="#_x0000_t75" style="width:72.65pt;height:40.7pt" o:ole="">
+          <v:shape id="_x0000_i1027" type="#_x0000_t75" style="width:72.5pt;height:40.5pt" o:ole="">
             <v:imagedata r:id="rId7" o:title=""/>
           </v:shape>
-          <o:OLEObject Type="Embed" ProgID="Package" ShapeID="_x0000_i1033" DrawAspect="Content" ObjectID="_1772115470" r:id="rId8"/>
+          <o:OLEObject Type="Embed" ProgID="Package" ShapeID="_x0000_i1027" DrawAspect="Content" ObjectID="_1772217516" r:id="rId8"/>
         </w:object>
+      </w:r>
+    </w:p>
+    <w:p>
+      <w:pPr>
+        <w:pStyle w:val="ListParagraph"/>
+        <w:rPr>
+          <w:rFonts w:asciiTheme="majorBidi" w:hAnsiTheme="majorBidi" w:cstheme="majorBidi"/>
+        </w:rPr>
+      </w:pPr>
+      <w:r>
+        <w:rPr>
+          <w:rFonts w:asciiTheme="majorBidi" w:hAnsiTheme="majorBidi" w:cstheme="majorBidi"/>
+        </w:rPr>
+        <w:t>But since it caused us a few problems on our device, we’ve included the video in the submission zip file to be safe. (with the name Q4-Video.mp4)</w:t>
       </w:r>
     </w:p>
     <w:p>
@@ -552,9 +547,22 @@
         <w:rPr>
           <w:rFonts w:asciiTheme="majorBidi" w:hAnsiTheme="majorBidi" w:cstheme="majorBidi"/>
         </w:rPr>
-        <w:t>TODO</w:t>
+        <w:t>The path we found compared with the one generated by OMPL took significantly longer to compute. This discrepancy is likely attributed to several factors. Firstly, our implementation was developed in Python, which is inherently slower than languages like C/C++ commonly used in libraries such as OMPL. Additionally, OMPL benefits from optimizations and algorithmic enhancements specifically tailored for efficient motion planning</w:t>
+      </w:r>
+      <w:r>
+        <w:rPr>
+          <w:rFonts w:asciiTheme="majorBidi" w:hAnsiTheme="majorBidi" w:cstheme="majorBidi"/>
+        </w:rPr>
+        <w:t xml:space="preserve"> and collision detection</w:t>
+      </w:r>
+      <w:r>
+        <w:rPr>
+          <w:rFonts w:asciiTheme="majorBidi" w:hAnsiTheme="majorBidi" w:cstheme="majorBidi"/>
+        </w:rPr>
+        <w:t>, which might not have been fully incorporated into our custom implementation. These optimizations can significantly expedite the search for feasible paths in complex environments. Therefore, the observed disparity in computation time underscores the importance of leveraging specialized libraries like OMPL for expedited and optimized motion planning tasks. It's worth noting that despite the difference in computation time, we didn't observe any major discrepancies in terms of the path's length. This consistency suggests that, at their cores, both the OMPL algorithm and the one we implemented achieve similar path lengths.</w:t>
       </w:r>
     </w:p>
+    <w:p/>
     <w:sectPr>
       <w:pgSz w:w="12240" w:h="15840"/>
       <w:pgMar w:top="1440" w:right="1440" w:bottom="1440" w:left="1440" w:header="720" w:footer="720" w:gutter="0"/>
@@ -566,7 +574,7 @@
 </file>
 
 <file path=word/numbering.xml><?xml version="1.0" encoding="utf-8"?>
-<w:numbering xmlns:wpc="http://schemas.microsoft.com/office/word/2010/wordprocessingCanvas" xmlns:cx="http://schemas.microsoft.com/office/drawing/2014/chartex" xmlns:cx1="http://schemas.microsoft.com/office/drawing/2015/9/8/chartex" xmlns:cx2="http://schemas.microsoft.com/office/drawing/2015/10/21/chartex" xmlns:cx3="http://schemas.microsoft.com/office/drawing/2016/5/9/chartex" xmlns:cx4="http://schemas.microsoft.com/office/drawing/2016/5/10/chartex" xmlns:cx5="http://schemas.microsoft.com/office/drawing/2016/5/11/chartex" xmlns:cx6="http://schemas.microsoft.com/office/drawing/2016/5/12/chartex" xmlns:cx7="http://schemas.microsoft.com/office/drawing/2016/5/13/chartex" xmlns:cx8="http://schemas.microsoft.com/office/drawing/2016/5/14/chartex" xmlns:mc="http://schemas.openxmlformats.org/markup-compatibility/2006" xmlns:aink="http://schemas.microsoft.com/office/drawing/2016/ink" xmlns:am3d="http://schemas.microsoft.com/office/drawing/2017/model3d" xmlns:o="urn:schemas-microsoft-com:office:office" xmlns:oel="http://schemas.microsoft.com/office/2019/extlst" xmlns:r="http://schemas.openxmlformats.org/officeDocument/2006/relationships" xmlns:m="http://schemas.openxmlformats.org/officeDocument/2006/math" xmlns:v="urn:schemas-microsoft-com:vml" xmlns:wp14="http://schemas.microsoft.com/office/word/2010/wordprocessingDrawing" xmlns:wp="http://schemas.openxmlformats.org/drawingml/2006/wordprocessingDrawing" xmlns:w10="urn:schemas-microsoft-com:office:word" xmlns:w="http://schemas.openxmlformats.org/wordprocessingml/2006/main" xmlns:w14="http://schemas.microsoft.com/office/word/2010/wordml" xmlns:w15="http://schemas.microsoft.com/office/word/2012/wordml" xmlns:w16cex="http://schemas.microsoft.com/office/word/2018/wordml/cex" xmlns:w16cid="http://schemas.microsoft.com/office/word/2016/wordml/cid" xmlns:w16="http://schemas.microsoft.com/office/word/2018/wordml" xmlns:w16du="http://schemas.microsoft.com/office/word/2023/wordml/word16du" xmlns:w16sdtdh="http://schemas.microsoft.com/office/word/2020/wordml/sdtdatahash" xmlns:w16se="http://schemas.microsoft.com/office/word/2015/wordml/symex" xmlns:wpg="http://schemas.microsoft.com/office/word/2010/wordprocessingGroup" xmlns:wpi="http://schemas.microsoft.com/office/word/2010/wordprocessingInk" xmlns:wne="http://schemas.microsoft.com/office/word/2006/wordml" xmlns:wps="http://schemas.microsoft.com/office/word/2010/wordprocessingShape" mc:Ignorable="w14 w15 w16se w16cid w16 w16cex w16sdtdh w16du wp14">
+<w:numbering xmlns:wpc="http://schemas.microsoft.com/office/word/2010/wordprocessingCanvas" xmlns:cx="http://schemas.microsoft.com/office/drawing/2014/chartex" xmlns:cx1="http://schemas.microsoft.com/office/drawing/2015/9/8/chartex" xmlns:cx2="http://schemas.microsoft.com/office/drawing/2015/10/21/chartex" xmlns:cx3="http://schemas.microsoft.com/office/drawing/2016/5/9/chartex" xmlns:cx4="http://schemas.microsoft.com/office/drawing/2016/5/10/chartex" xmlns:cx5="http://schemas.microsoft.com/office/drawing/2016/5/11/chartex" xmlns:cx6="http://schemas.microsoft.com/office/drawing/2016/5/12/chartex" xmlns:cx7="http://schemas.microsoft.com/office/drawing/2016/5/13/chartex" xmlns:cx8="http://schemas.microsoft.com/office/drawing/2016/5/14/chartex" xmlns:mc="http://schemas.openxmlformats.org/markup-compatibility/2006" xmlns:aink="http://schemas.microsoft.com/office/drawing/2016/ink" xmlns:am3d="http://schemas.microsoft.com/office/drawing/2017/model3d" xmlns:o="urn:schemas-microsoft-com:office:office" xmlns:oel="http://schemas.microsoft.com/office/2019/extlst" xmlns:r="http://schemas.openxmlformats.org/officeDocument/2006/relationships" xmlns:m="http://schemas.openxmlformats.org/officeDocument/2006/math" xmlns:v="urn:schemas-microsoft-com:vml" xmlns:wp14="http://schemas.microsoft.com/office/word/2010/wordprocessingDrawing" xmlns:wp="http://schemas.openxmlformats.org/drawingml/2006/wordprocessingDrawing" xmlns:w10="urn:schemas-microsoft-com:office:word" xmlns:w="http://schemas.openxmlformats.org/wordprocessingml/2006/main" xmlns:w14="http://schemas.microsoft.com/office/word/2010/wordml" xmlns:w15="http://schemas.microsoft.com/office/word/2012/wordml" xmlns:w16cex="http://schemas.microsoft.com/office/word/2018/wordml/cex" xmlns:w16cid="http://schemas.microsoft.com/office/word/2016/wordml/cid" xmlns:w16="http://schemas.microsoft.com/office/word/2018/wordml" xmlns:w16sdtdh="http://schemas.microsoft.com/office/word/2020/wordml/sdtdatahash" xmlns:w16se="http://schemas.microsoft.com/office/word/2015/wordml/symex" xmlns:wpg="http://schemas.microsoft.com/office/word/2010/wordprocessingGroup" xmlns:wpi="http://schemas.microsoft.com/office/word/2010/wordprocessingInk" xmlns:wne="http://schemas.microsoft.com/office/word/2006/wordml" xmlns:wps="http://schemas.microsoft.com/office/word/2010/wordprocessingShape" mc:Ignorable="w14 w15 w16se w16cid w16 w16cex w16sdtdh wp14">
   <w:abstractNum w:abstractNumId="0" w15:restartNumberingAfterBreak="0">
     <w:nsid w:val="2F4B007C"/>
     <w:multiLevelType w:val="hybridMultilevel"/>
@@ -663,7 +671,7 @@
 </file>
 
 <file path=word/styles.xml><?xml version="1.0" encoding="utf-8"?>
-<w:styles xmlns:mc="http://schemas.openxmlformats.org/markup-compatibility/2006" xmlns:r="http://schemas.openxmlformats.org/officeDocument/2006/relationships" xmlns:w="http://schemas.openxmlformats.org/wordprocessingml/2006/main" xmlns:w14="http://schemas.microsoft.com/office/word/2010/wordml" xmlns:w15="http://schemas.microsoft.com/office/word/2012/wordml" xmlns:w16cex="http://schemas.microsoft.com/office/word/2018/wordml/cex" xmlns:w16cid="http://schemas.microsoft.com/office/word/2016/wordml/cid" xmlns:w16="http://schemas.microsoft.com/office/word/2018/wordml" xmlns:w16du="http://schemas.microsoft.com/office/word/2023/wordml/word16du" xmlns:w16sdtdh="http://schemas.microsoft.com/office/word/2020/wordml/sdtdatahash" xmlns:w16se="http://schemas.microsoft.com/office/word/2015/wordml/symex" mc:Ignorable="w14 w15 w16se w16cid w16 w16cex w16sdtdh w16du">
+<w:styles xmlns:mc="http://schemas.openxmlformats.org/markup-compatibility/2006" xmlns:r="http://schemas.openxmlformats.org/officeDocument/2006/relationships" xmlns:w="http://schemas.openxmlformats.org/wordprocessingml/2006/main" xmlns:w14="http://schemas.microsoft.com/office/word/2010/wordml" xmlns:w15="http://schemas.microsoft.com/office/word/2012/wordml" xmlns:w16cex="http://schemas.microsoft.com/office/word/2018/wordml/cex" xmlns:w16cid="http://schemas.microsoft.com/office/word/2016/wordml/cid" xmlns:w16="http://schemas.microsoft.com/office/word/2018/wordml" xmlns:w16sdtdh="http://schemas.microsoft.com/office/word/2020/wordml/sdtdatahash" xmlns:w16se="http://schemas.microsoft.com/office/word/2015/wordml/symex" mc:Ignorable="w14 w15 w16se w16cid w16 w16cex w16sdtdh">
   <w:docDefaults>
     <w:rPrDefault>
       <w:rPr>
@@ -1062,6 +1070,7 @@
   <w:style w:type="paragraph" w:default="1" w:styleId="Normal">
     <w:name w:val="Normal"/>
     <w:qFormat/>
+    <w:rsid w:val="00855166"/>
   </w:style>
   <w:style w:type="character" w:default="1" w:styleId="DefaultParagraphFont">
     <w:name w:val="Default Paragraph Font"/>

</xml_diff>

<commit_message>
more minor writeup changes
</commit_message>
<xml_diff>
--- a/motion_planning_lab_python_hw2/Writeup.docx
+++ b/motion_planning_lab_python_hw2/Writeup.docx
@@ -333,15 +333,29 @@
           <w:rFonts w:asciiTheme="majorBidi" w:eastAsiaTheme="minorEastAsia" w:hAnsiTheme="majorBidi" w:cstheme="majorBidi"/>
           <w:lang w:bidi="ar-JO"/>
         </w:rPr>
-        <w:t xml:space="preserve">, this makes sense because for </w:t>
+        <w:t>, this makes sense because for</w:t>
       </w:r>
       <w:r>
         <w:rPr>
           <w:rFonts w:asciiTheme="majorBidi" w:eastAsiaTheme="minorEastAsia" w:hAnsiTheme="majorBidi" w:cstheme="majorBidi"/>
           <w:lang w:bidi="ar-JO"/>
         </w:rPr>
+        <w:t xml:space="preserve"> </w:t>
+      </w:r>
+      <w:r>
+        <w:rPr>
+          <w:rFonts w:asciiTheme="majorBidi" w:eastAsiaTheme="minorEastAsia" w:hAnsiTheme="majorBidi" w:cstheme="majorBidi"/>
+          <w:lang w:bidi="ar-JO"/>
+        </w:rPr>
         <w:lastRenderedPageBreak/>
-        <w:t>greater bias values we would expect a faster convergence to the solution. In addition, there weren’t many obstacles in the running environment in the path to the goal configuration hence whenever we take a step in the goal’s direction it’s more likely to be part of the shortest path to the goal, shortening both the path cost and computation time.</w:t>
+        <w:t>very low bias values we expect a slower convergence to the solution</w:t>
+      </w:r>
+      <w:r>
+        <w:rPr>
+          <w:rFonts w:asciiTheme="majorBidi" w:eastAsiaTheme="minorEastAsia" w:hAnsiTheme="majorBidi" w:cstheme="majorBidi"/>
+          <w:lang w:bidi="ar-JO"/>
+        </w:rPr>
+        <w:t>. In addition, there weren’t many obstacles in the running environment in the path to the goal configuration hence whenever we take a step in the goal’s direction it’s more likely to be part of the shortest path to the goal, shortening both the path cost and computation time.</w:t>
       </w:r>
     </w:p>
     <w:p>
@@ -357,7 +371,28 @@
           <w:rFonts w:asciiTheme="majorBidi" w:eastAsiaTheme="minorEastAsia" w:hAnsiTheme="majorBidi" w:cstheme="majorBidi"/>
           <w:lang w:bidi="ar-JO"/>
         </w:rPr>
-        <w:t xml:space="preserve">Furthermore, we can’t really distinguish a clear pattern between the step size and the performance. In both figures we noticed that </w:t>
+        <w:t>As for the step size,</w:t>
+      </w:r>
+      <w:r>
+        <w:rPr>
+          <w:rFonts w:asciiTheme="majorBidi" w:eastAsiaTheme="minorEastAsia" w:hAnsiTheme="majorBidi" w:cstheme="majorBidi"/>
+          <w:lang w:bidi="ar-JO"/>
+        </w:rPr>
+        <w:t xml:space="preserve"> we can’t really distinguish a </w:t>
+      </w:r>
+      <w:r>
+        <w:rPr>
+          <w:rFonts w:asciiTheme="majorBidi" w:eastAsiaTheme="minorEastAsia" w:hAnsiTheme="majorBidi" w:cstheme="majorBidi"/>
+          <w:lang w:bidi="ar-JO"/>
+        </w:rPr>
+        <w:t>correlation</w:t>
+      </w:r>
+      <w:r>
+        <w:rPr>
+          <w:rFonts w:asciiTheme="majorBidi" w:eastAsiaTheme="minorEastAsia" w:hAnsiTheme="majorBidi" w:cstheme="majorBidi"/>
+          <w:lang w:bidi="ar-JO"/>
+        </w:rPr>
+        <w:t xml:space="preserve"> between the step size and the performance. In both figures we noticed that </w:t>
       </w:r>
       <m:oMath>
         <m:r>
@@ -399,29 +434,7 @@
           <w:sz w:val="24"/>
           <w:szCs w:val="24"/>
         </w:rPr>
-        <w:t xml:space="preserve">from the paths you have found, Choose the path with the lowest </w:t>
-      </w:r>
-      <w:proofErr w:type="gramStart"/>
-      <w:r>
-        <w:rPr>
-          <w:rFonts w:asciiTheme="majorBidi" w:hAnsiTheme="majorBidi" w:cstheme="majorBidi"/>
-          <w:b/>
-          <w:bCs/>
-          <w:sz w:val="24"/>
-          <w:szCs w:val="24"/>
-        </w:rPr>
-        <w:t>cost</w:t>
-      </w:r>
-      <w:proofErr w:type="gramEnd"/>
-      <w:r>
-        <w:rPr>
-          <w:rFonts w:asciiTheme="majorBidi" w:hAnsiTheme="majorBidi" w:cstheme="majorBidi"/>
-          <w:b/>
-          <w:bCs/>
-          <w:sz w:val="24"/>
-          <w:szCs w:val="24"/>
-        </w:rPr>
-        <w:t xml:space="preserve"> and execute it on the</w:t>
+        <w:t>from the paths you have found, Choose the path with the lowest cost and execute it on the</w:t>
       </w:r>
       <w:r>
         <w:rPr>
@@ -489,10 +502,10 @@
             <v:path o:extrusionok="f" gradientshapeok="t" o:connecttype="rect"/>
             <o:lock v:ext="edit" aspectratio="t"/>
           </v:shapetype>
-          <v:shape id="_x0000_i1027" type="#_x0000_t75" style="width:72.5pt;height:40.5pt" o:ole="">
+          <v:shape id="_x0000_i1027" type="#_x0000_t75" style="width:72.65pt;height:40.4pt" o:ole="">
             <v:imagedata r:id="rId7" o:title=""/>
           </v:shape>
-          <o:OLEObject Type="Embed" ProgID="Package" ShapeID="_x0000_i1027" DrawAspect="Content" ObjectID="_1772217516" r:id="rId8"/>
+          <o:OLEObject Type="Embed" ProgID="Package" ShapeID="_x0000_i1027" DrawAspect="Content" ObjectID="_1772218886" r:id="rId8"/>
         </w:object>
       </w:r>
     </w:p>

</xml_diff>